<commit_message>
Adding new products images
</commit_message>
<xml_diff>
--- a/images/clothes/women/shoes/sandals/1/sandal1.docx
+++ b/images/clothes/women/shoes/sandals/1/sandal1.docx
@@ -1,24 +1,23 @@
 
 <file path=word/document.xml><?xml version="1.0" encoding="utf-8"?>
-<w:document xmlns:wpc="http://schemas.microsoft.com/office/word/2010/wordprocessingCanvas" xmlns:cx="http://schemas.microsoft.com/office/drawing/2014/chartex" xmlns:cx1="http://schemas.microsoft.com/office/drawing/2015/9/8/chartex" xmlns:mc="http://schemas.openxmlformats.org/markup-compatibility/2006" xmlns:o="urn:schemas-microsoft-com:office:office" xmlns:r="http://schemas.openxmlformats.org/officeDocument/2006/relationships" xmlns:m="http://schemas.openxmlformats.org/officeDocument/2006/math" xmlns:v="urn:schemas-microsoft-com:vml" xmlns:wp14="http://schemas.microsoft.com/office/word/2010/wordprocessingDrawing" xmlns:wp="http://schemas.openxmlformats.org/drawingml/2006/wordprocessingDrawing" xmlns:w10="urn:schemas-microsoft-com:office:word" xmlns:w="http://schemas.openxmlformats.org/wordprocessingml/2006/main" xmlns:w14="http://schemas.microsoft.com/office/word/2010/wordml" xmlns:w15="http://schemas.microsoft.com/office/word/2012/wordml" xmlns:w16se="http://schemas.microsoft.com/office/word/2015/wordml/symex" xmlns:wpg="http://schemas.microsoft.com/office/word/2010/wordprocessingGroup" xmlns:wpi="http://schemas.microsoft.com/office/word/2010/wordprocessingInk" xmlns:wne="http://schemas.microsoft.com/office/word/2006/wordml" xmlns:wps="http://schemas.microsoft.com/office/word/2010/wordprocessingShape" mc:Ignorable="w14 w15 w16se wp14">
+<w:document xmlns:wpc="http://schemas.microsoft.com/office/word/2010/wordprocessingCanvas" xmlns:cx="http://schemas.microsoft.com/office/drawing/2014/chartex" xmlns:mc="http://schemas.openxmlformats.org/markup-compatibility/2006" xmlns:o="urn:schemas-microsoft-com:office:office" xmlns:r="http://schemas.openxmlformats.org/officeDocument/2006/relationships" xmlns:m="http://schemas.openxmlformats.org/officeDocument/2006/math" xmlns:v="urn:schemas-microsoft-com:vml" xmlns:wp14="http://schemas.microsoft.com/office/word/2010/wordprocessingDrawing" xmlns:wp="http://schemas.openxmlformats.org/drawingml/2006/wordprocessingDrawing" xmlns:w10="urn:schemas-microsoft-com:office:word" xmlns:w="http://schemas.openxmlformats.org/wordprocessingml/2006/main" xmlns:w14="http://schemas.microsoft.com/office/word/2010/wordml" xmlns:w15="http://schemas.microsoft.com/office/word/2012/wordml" xmlns:w16se="http://schemas.microsoft.com/office/word/2015/wordml/symex" xmlns:wpg="http://schemas.microsoft.com/office/word/2010/wordprocessingGroup" xmlns:wpi="http://schemas.microsoft.com/office/word/2010/wordprocessingInk" xmlns:wne="http://schemas.microsoft.com/office/word/2006/wordml" xmlns:wps="http://schemas.microsoft.com/office/word/2010/wordprocessingShape" mc:Ignorable="w14 w15 w16se wp14">
   <w:body>
     <w:p>
       <w:pPr>
         <w:spacing w:line="276" w:lineRule="auto"/>
-        <w:jc w:val="both"/>
-        <w:rPr>
-          <w:rFonts w:ascii="Leelawadee" w:hAnsi="Leelawadee" w:cs="Leelawadee"/>
-          <w:sz w:val="28"/>
-          <w:szCs w:val="28"/>
-        </w:rPr>
-      </w:pPr>
-      <w:r>
-        <w:rPr>
-          <w:rFonts w:ascii="Leelawadee" w:hAnsi="Leelawadee" w:cs="Leelawadee"/>
-          <w:sz w:val="28"/>
-          <w:szCs w:val="28"/>
-        </w:rPr>
-        <w:t>CUSHIONAIRE Garland cross band block heel sandal +Memory Foam, Wide Widths Available</w:t>
+        <w:rPr>
+          <w:rFonts w:ascii="Leelawadee" w:hAnsi="Leelawadee" w:cs="Leelawadee"/>
+          <w:sz w:val="28"/>
+          <w:szCs w:val="28"/>
+        </w:rPr>
+      </w:pPr>
+      <w:r>
+        <w:rPr>
+          <w:rFonts w:ascii="Leelawadee" w:hAnsi="Leelawadee" w:cs="Leelawadee"/>
+          <w:sz w:val="28"/>
+          <w:szCs w:val="28"/>
+        </w:rPr>
+        <w:t>CUSHIONAIRE Garland Cross-Band Block Heel Sandal with Memory Foam; Available in Wide Widths</w:t>
       </w:r>
     </w:p>
     <w:p>
@@ -30,30 +29,6 @@
           <w:szCs w:val="28"/>
         </w:rPr>
       </w:pPr>
-      <w:r>
-        <w:rPr>
-          <w:rFonts w:ascii="Leelawadee" w:hAnsi="Leelawadee" w:cs="Leelawadee"/>
-          <w:sz w:val="28"/>
-          <w:szCs w:val="28"/>
-        </w:rPr>
-        <w:t>Sole Material</w:t>
-      </w:r>
-      <w:r>
-        <w:rPr>
-          <w:rFonts w:ascii="Leelawadee" w:hAnsi="Leelawadee" w:cs="Leelawadee"/>
-          <w:sz w:val="28"/>
-          <w:szCs w:val="28"/>
-        </w:rPr>
-        <w:t xml:space="preserve">: </w:t>
-      </w:r>
-      <w:r>
-        <w:rPr>
-          <w:rFonts w:ascii="Leelawadee" w:hAnsi="Leelawadee" w:cs="Leelawadee"/>
-          <w:sz w:val="28"/>
-          <w:szCs w:val="28"/>
-        </w:rPr>
-        <w:t>Rubber</w:t>
-      </w:r>
     </w:p>
     <w:p>
       <w:pPr>
@@ -64,13 +39,15 @@
           <w:szCs w:val="28"/>
         </w:rPr>
       </w:pPr>
-      <w:r>
-        <w:rPr>
-          <w:rFonts w:ascii="Leelawadee" w:hAnsi="Leelawadee" w:cs="Leelawadee"/>
-          <w:sz w:val="28"/>
-          <w:szCs w:val="28"/>
-        </w:rPr>
-        <w:t>Outer Material</w:t>
+      <w:bookmarkStart w:id="0" w:name="_GoBack"/>
+      <w:bookmarkEnd w:id="0"/>
+      <w:r>
+        <w:rPr>
+          <w:rFonts w:ascii="Leelawadee" w:hAnsi="Leelawadee" w:cs="Leelawadee"/>
+          <w:sz w:val="28"/>
+          <w:szCs w:val="28"/>
+        </w:rPr>
+        <w:t>Sole Material</w:t>
       </w:r>
       <w:r>
         <w:rPr>
@@ -86,7 +63,7 @@
           <w:sz w:val="28"/>
           <w:szCs w:val="28"/>
         </w:rPr>
-        <w:t>Faux Leather</w:t>
+        <w:t>Rubber</w:t>
       </w:r>
     </w:p>
     <w:p>
@@ -149,8 +126,6 @@
         </w:rPr>
         <w:t xml:space="preserve">: </w:t>
       </w:r>
-      <w:bookmarkStart w:id="0" w:name="_GoBack"/>
-      <w:bookmarkEnd w:id="0"/>
       <w:r>
         <w:rPr>
           <w:rFonts w:ascii="Leelawadee" w:hAnsi="Leelawadee" w:cs="Leelawadee"/>
@@ -158,6 +133,40 @@
           <w:szCs w:val="28"/>
         </w:rPr>
         <w:t>Water Resistant</w:t>
+      </w:r>
+    </w:p>
+    <w:p>
+      <w:pPr>
+        <w:spacing w:line="276" w:lineRule="auto"/>
+        <w:rPr>
+          <w:rFonts w:ascii="Leelawadee" w:hAnsi="Leelawadee" w:cs="Leelawadee"/>
+          <w:sz w:val="28"/>
+          <w:szCs w:val="28"/>
+        </w:rPr>
+      </w:pPr>
+      <w:r>
+        <w:rPr>
+          <w:rFonts w:ascii="Leelawadee" w:hAnsi="Leelawadee" w:cs="Leelawadee"/>
+          <w:sz w:val="28"/>
+          <w:szCs w:val="28"/>
+        </w:rPr>
+        <w:t>Outer Material</w:t>
+      </w:r>
+      <w:r>
+        <w:rPr>
+          <w:rFonts w:ascii="Leelawadee" w:hAnsi="Leelawadee" w:cs="Leelawadee"/>
+          <w:sz w:val="28"/>
+          <w:szCs w:val="28"/>
+        </w:rPr>
+        <w:t xml:space="preserve">: </w:t>
+      </w:r>
+      <w:r>
+        <w:rPr>
+          <w:rFonts w:ascii="Leelawadee" w:hAnsi="Leelawadee" w:cs="Leelawadee"/>
+          <w:sz w:val="28"/>
+          <w:szCs w:val="28"/>
+        </w:rPr>
+        <w:t>Faux Leather</w:t>
       </w:r>
     </w:p>
     <w:tbl>
@@ -177,13 +186,15 @@
         <w:gridCol w:w="10448"/>
       </w:tblGrid>
       <w:tr>
+        <w:trPr>
+          <w:trHeight w:val="2355"/>
+        </w:trPr>
         <w:tc>
           <w:tcPr>
-            <w:tcW w:w="10484" w:type="dxa"/>
+            <w:tcW w:w="10448" w:type="dxa"/>
             <w:tcBorders>
               <w:top w:val="single" w:sz="18" w:space="0" w:color="auto"/>
               <w:left w:val="single" w:sz="18" w:space="0" w:color="auto"/>
-              <w:bottom w:val="single" w:sz="4" w:space="0" w:color="auto"/>
               <w:right w:val="single" w:sz="18" w:space="0" w:color="auto"/>
             </w:tcBorders>
             <w:hideMark/>
@@ -211,19 +222,6 @@
               <w:t>DESCRIPTION</w:t>
             </w:r>
           </w:p>
-        </w:tc>
-      </w:tr>
-      <w:tr>
-        <w:tc>
-          <w:tcPr>
-            <w:tcW w:w="10484" w:type="dxa"/>
-            <w:tcBorders>
-              <w:top w:val="single" w:sz="4" w:space="0" w:color="auto"/>
-              <w:left w:val="single" w:sz="18" w:space="0" w:color="auto"/>
-              <w:bottom w:val="single" w:sz="18" w:space="0" w:color="auto"/>
-              <w:right w:val="single" w:sz="18" w:space="0" w:color="auto"/>
-            </w:tcBorders>
-          </w:tcPr>
           <w:p>
             <w:pPr>
               <w:spacing w:line="276" w:lineRule="auto"/>
@@ -302,6 +300,8 @@
               <w:jc w:val="both"/>
               <w:rPr>
                 <w:rFonts w:ascii="Leelawadee" w:hAnsi="Leelawadee" w:cs="Leelawadee"/>
+                <w:b/>
+                <w:bCs/>
                 <w:sz w:val="28"/>
                 <w:szCs w:val="28"/>
               </w:rPr>
@@ -340,7 +340,7 @@
 </file>
 
 <file path=word/numbering.xml><?xml version="1.0" encoding="utf-8"?>
-<w:numbering xmlns:wpc="http://schemas.microsoft.com/office/word/2010/wordprocessingCanvas" xmlns:cx="http://schemas.microsoft.com/office/drawing/2014/chartex" xmlns:cx1="http://schemas.microsoft.com/office/drawing/2015/9/8/chartex" xmlns:mc="http://schemas.openxmlformats.org/markup-compatibility/2006" xmlns:o="urn:schemas-microsoft-com:office:office" xmlns:r="http://schemas.openxmlformats.org/officeDocument/2006/relationships" xmlns:m="http://schemas.openxmlformats.org/officeDocument/2006/math" xmlns:v="urn:schemas-microsoft-com:vml" xmlns:wp14="http://schemas.microsoft.com/office/word/2010/wordprocessingDrawing" xmlns:wp="http://schemas.openxmlformats.org/drawingml/2006/wordprocessingDrawing" xmlns:w10="urn:schemas-microsoft-com:office:word" xmlns:w="http://schemas.openxmlformats.org/wordprocessingml/2006/main" xmlns:w14="http://schemas.microsoft.com/office/word/2010/wordml" xmlns:w15="http://schemas.microsoft.com/office/word/2012/wordml" xmlns:w16se="http://schemas.microsoft.com/office/word/2015/wordml/symex" xmlns:wpg="http://schemas.microsoft.com/office/word/2010/wordprocessingGroup" xmlns:wpi="http://schemas.microsoft.com/office/word/2010/wordprocessingInk" xmlns:wne="http://schemas.microsoft.com/office/word/2006/wordml" xmlns:wps="http://schemas.microsoft.com/office/word/2010/wordprocessingShape" mc:Ignorable="w14 w15 w16se wp14">
+<w:numbering xmlns:wpc="http://schemas.microsoft.com/office/word/2010/wordprocessingCanvas" xmlns:cx="http://schemas.microsoft.com/office/drawing/2014/chartex" xmlns:mc="http://schemas.openxmlformats.org/markup-compatibility/2006" xmlns:o="urn:schemas-microsoft-com:office:office" xmlns:r="http://schemas.openxmlformats.org/officeDocument/2006/relationships" xmlns:m="http://schemas.openxmlformats.org/officeDocument/2006/math" xmlns:v="urn:schemas-microsoft-com:vml" xmlns:wp14="http://schemas.microsoft.com/office/word/2010/wordprocessingDrawing" xmlns:wp="http://schemas.openxmlformats.org/drawingml/2006/wordprocessingDrawing" xmlns:w10="urn:schemas-microsoft-com:office:word" xmlns:w="http://schemas.openxmlformats.org/wordprocessingml/2006/main" xmlns:w14="http://schemas.microsoft.com/office/word/2010/wordml" xmlns:w15="http://schemas.microsoft.com/office/word/2012/wordml" xmlns:w16se="http://schemas.microsoft.com/office/word/2015/wordml/symex" xmlns:wpg="http://schemas.microsoft.com/office/word/2010/wordprocessingGroup" xmlns:wpi="http://schemas.microsoft.com/office/word/2010/wordprocessingInk" xmlns:wne="http://schemas.microsoft.com/office/word/2006/wordml" xmlns:wps="http://schemas.microsoft.com/office/word/2010/wordprocessingShape" mc:Ignorable="w14 w15 w16se wp14">
   <w:abstractNum w:abstractNumId="0" w15:restartNumberingAfterBreak="0">
     <w:nsid w:val="3C890C8E"/>
     <w:multiLevelType w:val="hybridMultilevel"/>

</xml_diff>